<commit_message>
Add new DB table and store procedure
</commit_message>
<xml_diff>
--- a/progress.docx
+++ b/progress.docx
@@ -3,23 +3,13 @@
 <w:document xmlns:wpc="http://schemas.microsoft.com/office/word/2010/wordprocessingCanvas" xmlns:cx="http://schemas.microsoft.com/office/drawing/2014/chartex" xmlns:cx1="http://schemas.microsoft.com/office/drawing/2015/9/8/chartex" xmlns:cx2="http://schemas.microsoft.com/office/drawing/2015/10/21/chartex" xmlns:cx3="http://schemas.microsoft.com/office/drawing/2016/5/9/chartex" xmlns:cx4="http://schemas.microsoft.com/office/drawing/2016/5/10/chartex" xmlns:cx5="http://schemas.microsoft.com/office/drawing/2016/5/11/chartex" xmlns:cx6="http://schemas.microsoft.com/office/drawing/2016/5/12/chartex" xmlns:cx7="http://schemas.microsoft.com/office/drawing/2016/5/13/chartex" xmlns:cx8="http://schemas.microsoft.com/office/drawing/2016/5/14/chartex" xmlns:mc="http://schemas.openxmlformats.org/markup-compatibility/2006" xmlns:aink="http://schemas.microsoft.com/office/drawing/2016/ink" xmlns:am3d="http://schemas.microsoft.com/office/drawing/2017/model3d" xmlns:o="urn:schemas-microsoft-com:office:office" xmlns:r="http://schemas.openxmlformats.org/officeDocument/2006/relationships" xmlns:m="http://schemas.openxmlformats.org/officeDocument/2006/math" xmlns:v="urn:schemas-microsoft-com:vml" xmlns:wp14="http://schemas.microsoft.com/office/word/2010/wordprocessingDrawing" xmlns:wp="http://schemas.openxmlformats.org/drawingml/2006/wordprocessingDrawing" xmlns:w10="urn:schemas-microsoft-com:office:word" xmlns:w="http://schemas.openxmlformats.org/wordprocessingml/2006/main" xmlns:w14="http://schemas.microsoft.com/office/word/2010/wordml" xmlns:w15="http://schemas.microsoft.com/office/word/2012/wordml" xmlns:w16cex="http://schemas.microsoft.com/office/word/2018/wordml/cex" xmlns:w16cid="http://schemas.microsoft.com/office/word/2016/wordml/cid" xmlns:w16="http://schemas.microsoft.com/office/word/2018/wordml" xmlns:w16sdtdh="http://schemas.microsoft.com/office/word/2020/wordml/sdtdatahash" xmlns:w16se="http://schemas.microsoft.com/office/word/2015/wordml/symex" xmlns:wpg="http://schemas.microsoft.com/office/word/2010/wordprocessingGroup" xmlns:wpi="http://schemas.microsoft.com/office/word/2010/wordprocessingInk" xmlns:wne="http://schemas.microsoft.com/office/word/2006/wordml" xmlns:wps="http://schemas.microsoft.com/office/word/2010/wordprocessingShape" mc:Ignorable="w14 w15 w16se w16cid w16 w16cex w16sdtdh wp14">
   <w:body>
     <w:p>
-      <w:proofErr w:type="gramStart"/>
-      <w:r>
-        <w:t>Nama :</w:t>
-      </w:r>
-      <w:proofErr w:type="gramEnd"/>
-      <w:r>
-        <w:t xml:space="preserve"> Benny Kharisma</w:t>
+      <w:r>
+        <w:t>Nama : Benny Kharisma</w:t>
       </w:r>
     </w:p>
     <w:p>
-      <w:proofErr w:type="gramStart"/>
-      <w:r>
-        <w:t>NIM :</w:t>
-      </w:r>
-      <w:proofErr w:type="gramEnd"/>
-      <w:r>
-        <w:t xml:space="preserve"> 2301854403</w:t>
+      <w:r>
+        <w:t>NIM : 2301854403</w:t>
       </w:r>
       <w:r>
         <w:br/>
@@ -40,7 +30,13 @@
       </w:r>
       <w:proofErr w:type="spellEnd"/>
       <w:r>
-        <w:t xml:space="preserve"> 2001:</w:t>
+        <w:t xml:space="preserve"> 20</w:t>
+      </w:r>
+      <w:r>
+        <w:t>2</w:t>
+      </w:r>
+      <w:r>
+        <w:t>1:</w:t>
       </w:r>
     </w:p>
     <w:p>
@@ -348,6 +344,190 @@
         <w:t>biduk</w:t>
       </w:r>
       <w:proofErr w:type="spellEnd"/>
+    </w:p>
+    <w:p/>
+    <w:p>
+      <w:r>
+        <w:t xml:space="preserve">25 </w:t>
+      </w:r>
+      <w:proofErr w:type="spellStart"/>
+      <w:r>
+        <w:t>Juni</w:t>
+      </w:r>
+      <w:proofErr w:type="spellEnd"/>
+      <w:r>
+        <w:t xml:space="preserve"> 2</w:t>
+      </w:r>
+      <w:r>
+        <w:t>021:</w:t>
+      </w:r>
+    </w:p>
+    <w:p>
+      <w:pPr>
+        <w:pStyle w:val="ListParagraph"/>
+        <w:numPr>
+          <w:ilvl w:val="0"/>
+          <w:numId w:val="2"/>
+        </w:numPr>
+      </w:pPr>
+      <w:proofErr w:type="spellStart"/>
+      <w:r>
+        <w:t>Sudah</w:t>
+      </w:r>
+      <w:proofErr w:type="spellEnd"/>
+      <w:r>
+        <w:t xml:space="preserve"> </w:t>
+      </w:r>
+      <w:proofErr w:type="spellStart"/>
+      <w:r>
+        <w:t>membuat</w:t>
+      </w:r>
+      <w:proofErr w:type="spellEnd"/>
+      <w:r>
+        <w:t xml:space="preserve"> table </w:t>
+      </w:r>
+      <w:proofErr w:type="spellStart"/>
+      <w:r>
+        <w:t>msRecipes</w:t>
+      </w:r>
+      <w:proofErr w:type="spellEnd"/>
+      <w:r>
+        <w:t xml:space="preserve"> pada Database</w:t>
+      </w:r>
+    </w:p>
+    <w:p>
+      <w:pPr>
+        <w:pStyle w:val="ListParagraph"/>
+        <w:numPr>
+          <w:ilvl w:val="0"/>
+          <w:numId w:val="2"/>
+        </w:numPr>
+      </w:pPr>
+      <w:proofErr w:type="spellStart"/>
+      <w:r>
+        <w:t>Sudah</w:t>
+      </w:r>
+      <w:proofErr w:type="spellEnd"/>
+      <w:r>
+        <w:t xml:space="preserve"> </w:t>
+      </w:r>
+      <w:proofErr w:type="spellStart"/>
+      <w:r>
+        <w:t>membuat</w:t>
+      </w:r>
+      <w:proofErr w:type="spellEnd"/>
+      <w:r>
+        <w:t xml:space="preserve"> table </w:t>
+      </w:r>
+      <w:proofErr w:type="spellStart"/>
+      <w:r>
+        <w:t>msIngredient</w:t>
+      </w:r>
+      <w:proofErr w:type="spellEnd"/>
+      <w:r>
+        <w:t xml:space="preserve"> pada Database</w:t>
+      </w:r>
+    </w:p>
+    <w:p>
+      <w:pPr>
+        <w:pStyle w:val="ListParagraph"/>
+        <w:numPr>
+          <w:ilvl w:val="0"/>
+          <w:numId w:val="2"/>
+        </w:numPr>
+      </w:pPr>
+      <w:proofErr w:type="spellStart"/>
+      <w:r>
+        <w:t>Sudah</w:t>
+      </w:r>
+      <w:proofErr w:type="spellEnd"/>
+      <w:r>
+        <w:t xml:space="preserve"> </w:t>
+      </w:r>
+      <w:proofErr w:type="spellStart"/>
+      <w:r>
+        <w:t>membuat</w:t>
+      </w:r>
+      <w:proofErr w:type="spellEnd"/>
+      <w:r>
+        <w:t xml:space="preserve"> store procedure pada table recipes: </w:t>
+      </w:r>
+      <w:proofErr w:type="spellStart"/>
+      <w:r>
+        <w:t>getRecipesbyDishID</w:t>
+      </w:r>
+      <w:proofErr w:type="spellEnd"/>
+      <w:r>
+        <w:t xml:space="preserve">, </w:t>
+      </w:r>
+      <w:proofErr w:type="spellStart"/>
+      <w:r>
+        <w:t>getRecipesbyID</w:t>
+      </w:r>
+      <w:proofErr w:type="spellEnd"/>
+      <w:r>
+        <w:t xml:space="preserve">, deletes, </w:t>
+      </w:r>
+      <w:proofErr w:type="spellStart"/>
+      <w:r>
+        <w:t>insertupdate</w:t>
+      </w:r>
+      <w:proofErr w:type="spellEnd"/>
+    </w:p>
+    <w:p>
+      <w:pPr>
+        <w:pStyle w:val="ListParagraph"/>
+        <w:numPr>
+          <w:ilvl w:val="0"/>
+          <w:numId w:val="2"/>
+        </w:numPr>
+      </w:pPr>
+      <w:proofErr w:type="spellStart"/>
+      <w:r>
+        <w:t>Sudah</w:t>
+      </w:r>
+      <w:proofErr w:type="spellEnd"/>
+      <w:r>
+        <w:t xml:space="preserve"> </w:t>
+      </w:r>
+      <w:proofErr w:type="spellStart"/>
+      <w:r>
+        <w:t>membuat</w:t>
+      </w:r>
+      <w:proofErr w:type="spellEnd"/>
+      <w:r>
+        <w:t xml:space="preserve"> store procedure pada table ingredient: </w:t>
+      </w:r>
+      <w:proofErr w:type="spellStart"/>
+      <w:r>
+        <w:t>getIngredientbyRecipesID</w:t>
+      </w:r>
+      <w:proofErr w:type="spellEnd"/>
+      <w:r>
+        <w:t xml:space="preserve">, </w:t>
+      </w:r>
+      <w:proofErr w:type="spellStart"/>
+      <w:r>
+        <w:t>getIngredientbyId</w:t>
+      </w:r>
+      <w:proofErr w:type="spellEnd"/>
+      <w:r>
+        <w:t xml:space="preserve">, deletes, </w:t>
+      </w:r>
+      <w:proofErr w:type="spellStart"/>
+      <w:r>
+        <w:t>insertupdate</w:t>
+      </w:r>
+      <w:proofErr w:type="spellEnd"/>
+    </w:p>
+    <w:p>
+      <w:pPr>
+        <w:pStyle w:val="ListParagraph"/>
+        <w:numPr>
+          <w:ilvl w:val="0"/>
+          <w:numId w:val="2"/>
+        </w:numPr>
+      </w:pPr>
     </w:p>
     <w:p/>
     <w:p/>
@@ -364,6 +544,119 @@
 <file path=word/numbering.xml><?xml version="1.0" encoding="utf-8"?>
 <w:numbering xmlns:wpc="http://schemas.microsoft.com/office/word/2010/wordprocessingCanvas" xmlns:cx="http://schemas.microsoft.com/office/drawing/2014/chartex" xmlns:cx1="http://schemas.microsoft.com/office/drawing/2015/9/8/chartex" xmlns:cx2="http://schemas.microsoft.com/office/drawing/2015/10/21/chartex" xmlns:cx3="http://schemas.microsoft.com/office/drawing/2016/5/9/chartex" xmlns:cx4="http://schemas.microsoft.com/office/drawing/2016/5/10/chartex" xmlns:cx5="http://schemas.microsoft.com/office/drawing/2016/5/11/chartex" xmlns:cx6="http://schemas.microsoft.com/office/drawing/2016/5/12/chartex" xmlns:cx7="http://schemas.microsoft.com/office/drawing/2016/5/13/chartex" xmlns:cx8="http://schemas.microsoft.com/office/drawing/2016/5/14/chartex" xmlns:mc="http://schemas.openxmlformats.org/markup-compatibility/2006" xmlns:aink="http://schemas.microsoft.com/office/drawing/2016/ink" xmlns:am3d="http://schemas.microsoft.com/office/drawing/2017/model3d" xmlns:o="urn:schemas-microsoft-com:office:office" xmlns:r="http://schemas.openxmlformats.org/officeDocument/2006/relationships" xmlns:m="http://schemas.openxmlformats.org/officeDocument/2006/math" xmlns:v="urn:schemas-microsoft-com:vml" xmlns:wp14="http://schemas.microsoft.com/office/word/2010/wordprocessingDrawing" xmlns:wp="http://schemas.openxmlformats.org/drawingml/2006/wordprocessingDrawing" xmlns:w10="urn:schemas-microsoft-com:office:word" xmlns:w="http://schemas.openxmlformats.org/wordprocessingml/2006/main" xmlns:w14="http://schemas.microsoft.com/office/word/2010/wordml" xmlns:w15="http://schemas.microsoft.com/office/word/2012/wordml" xmlns:w16cex="http://schemas.microsoft.com/office/word/2018/wordml/cex" xmlns:w16cid="http://schemas.microsoft.com/office/word/2016/wordml/cid" xmlns:w16="http://schemas.microsoft.com/office/word/2018/wordml" xmlns:w16sdtdh="http://schemas.microsoft.com/office/word/2020/wordml/sdtdatahash" xmlns:w16se="http://schemas.microsoft.com/office/word/2015/wordml/symex" xmlns:wpg="http://schemas.microsoft.com/office/word/2010/wordprocessingGroup" xmlns:wpi="http://schemas.microsoft.com/office/word/2010/wordprocessingInk" xmlns:wne="http://schemas.microsoft.com/office/word/2006/wordml" xmlns:wps="http://schemas.microsoft.com/office/word/2010/wordprocessingShape" mc:Ignorable="w14 w15 w16se w16cid w16 w16cex w16sdtdh wp14">
   <w:abstractNum w:abstractNumId="0" w15:restartNumberingAfterBreak="0">
+    <w:nsid w:val="3B9A33E5"/>
+    <w:multiLevelType w:val="hybridMultilevel"/>
+    <w:tmpl w:val="1206EF6E"/>
+    <w:lvl w:ilvl="0" w:tplc="04090001">
+      <w:start w:val="1"/>
+      <w:numFmt w:val="bullet"/>
+      <w:lvlText w:val=""/>
+      <w:lvlJc w:val="left"/>
+      <w:pPr>
+        <w:ind w:left="720" w:hanging="360"/>
+      </w:pPr>
+      <w:rPr>
+        <w:rFonts w:ascii="Symbol" w:hAnsi="Symbol" w:hint="default"/>
+      </w:rPr>
+    </w:lvl>
+    <w:lvl w:ilvl="1" w:tplc="04090003" w:tentative="1">
+      <w:start w:val="1"/>
+      <w:numFmt w:val="bullet"/>
+      <w:lvlText w:val="o"/>
+      <w:lvlJc w:val="left"/>
+      <w:pPr>
+        <w:ind w:left="1440" w:hanging="360"/>
+      </w:pPr>
+      <w:rPr>
+        <w:rFonts w:ascii="Courier New" w:hAnsi="Courier New" w:cs="Courier New" w:hint="default"/>
+      </w:rPr>
+    </w:lvl>
+    <w:lvl w:ilvl="2" w:tplc="04090005" w:tentative="1">
+      <w:start w:val="1"/>
+      <w:numFmt w:val="bullet"/>
+      <w:lvlText w:val=""/>
+      <w:lvlJc w:val="left"/>
+      <w:pPr>
+        <w:ind w:left="2160" w:hanging="360"/>
+      </w:pPr>
+      <w:rPr>
+        <w:rFonts w:ascii="Wingdings" w:hAnsi="Wingdings" w:hint="default"/>
+      </w:rPr>
+    </w:lvl>
+    <w:lvl w:ilvl="3" w:tplc="04090001" w:tentative="1">
+      <w:start w:val="1"/>
+      <w:numFmt w:val="bullet"/>
+      <w:lvlText w:val=""/>
+      <w:lvlJc w:val="left"/>
+      <w:pPr>
+        <w:ind w:left="2880" w:hanging="360"/>
+      </w:pPr>
+      <w:rPr>
+        <w:rFonts w:ascii="Symbol" w:hAnsi="Symbol" w:hint="default"/>
+      </w:rPr>
+    </w:lvl>
+    <w:lvl w:ilvl="4" w:tplc="04090003" w:tentative="1">
+      <w:start w:val="1"/>
+      <w:numFmt w:val="bullet"/>
+      <w:lvlText w:val="o"/>
+      <w:lvlJc w:val="left"/>
+      <w:pPr>
+        <w:ind w:left="3600" w:hanging="360"/>
+      </w:pPr>
+      <w:rPr>
+        <w:rFonts w:ascii="Courier New" w:hAnsi="Courier New" w:cs="Courier New" w:hint="default"/>
+      </w:rPr>
+    </w:lvl>
+    <w:lvl w:ilvl="5" w:tplc="04090005" w:tentative="1">
+      <w:start w:val="1"/>
+      <w:numFmt w:val="bullet"/>
+      <w:lvlText w:val=""/>
+      <w:lvlJc w:val="left"/>
+      <w:pPr>
+        <w:ind w:left="4320" w:hanging="360"/>
+      </w:pPr>
+      <w:rPr>
+        <w:rFonts w:ascii="Wingdings" w:hAnsi="Wingdings" w:hint="default"/>
+      </w:rPr>
+    </w:lvl>
+    <w:lvl w:ilvl="6" w:tplc="04090001" w:tentative="1">
+      <w:start w:val="1"/>
+      <w:numFmt w:val="bullet"/>
+      <w:lvlText w:val=""/>
+      <w:lvlJc w:val="left"/>
+      <w:pPr>
+        <w:ind w:left="5040" w:hanging="360"/>
+      </w:pPr>
+      <w:rPr>
+        <w:rFonts w:ascii="Symbol" w:hAnsi="Symbol" w:hint="default"/>
+      </w:rPr>
+    </w:lvl>
+    <w:lvl w:ilvl="7" w:tplc="04090003" w:tentative="1">
+      <w:start w:val="1"/>
+      <w:numFmt w:val="bullet"/>
+      <w:lvlText w:val="o"/>
+      <w:lvlJc w:val="left"/>
+      <w:pPr>
+        <w:ind w:left="5760" w:hanging="360"/>
+      </w:pPr>
+      <w:rPr>
+        <w:rFonts w:ascii="Courier New" w:hAnsi="Courier New" w:cs="Courier New" w:hint="default"/>
+      </w:rPr>
+    </w:lvl>
+    <w:lvl w:ilvl="8" w:tplc="04090005" w:tentative="1">
+      <w:start w:val="1"/>
+      <w:numFmt w:val="bullet"/>
+      <w:lvlText w:val=""/>
+      <w:lvlJc w:val="left"/>
+      <w:pPr>
+        <w:ind w:left="6480" w:hanging="360"/>
+      </w:pPr>
+      <w:rPr>
+        <w:rFonts w:ascii="Wingdings" w:hAnsi="Wingdings" w:hint="default"/>
+      </w:rPr>
+    </w:lvl>
+  </w:abstractNum>
+  <w:abstractNum w:abstractNumId="1" w15:restartNumberingAfterBreak="0">
     <w:nsid w:val="6E074165"/>
     <w:multiLevelType w:val="hybridMultilevel"/>
     <w:tmpl w:val="0EF64490"/>
@@ -477,6 +770,9 @@
     </w:lvl>
   </w:abstractNum>
   <w:num w:numId="1">
+    <w:abstractNumId w:val="1"/>
+  </w:num>
+  <w:num w:numId="2">
     <w:abstractNumId w:val="0"/>
   </w:num>
 </w:numbering>
@@ -605,6 +901,7 @@
     <w:lsdException w:name="HTML Sample" w:semiHidden="1" w:unhideWhenUsed="1"/>
     <w:lsdException w:name="HTML Typewriter" w:semiHidden="1" w:unhideWhenUsed="1"/>
     <w:lsdException w:name="HTML Variable" w:semiHidden="1" w:unhideWhenUsed="1"/>
+    <w:lsdException w:name="Normal Table" w:semiHidden="1" w:unhideWhenUsed="1"/>
     <w:lsdException w:name="annotation subject" w:semiHidden="1" w:unhideWhenUsed="1"/>
     <w:lsdException w:name="No List" w:semiHidden="1" w:unhideWhenUsed="1"/>
     <w:lsdException w:name="Outline List 1" w:semiHidden="1" w:unhideWhenUsed="1"/>
@@ -651,8 +948,10 @@
     <w:lsdException w:name="Table Subtle 2" w:semiHidden="1" w:unhideWhenUsed="1"/>
     <w:lsdException w:name="Table Web 1" w:semiHidden="1" w:unhideWhenUsed="1"/>
     <w:lsdException w:name="Table Web 2" w:semiHidden="1" w:unhideWhenUsed="1"/>
+    <w:lsdException w:name="Table Web 3" w:semiHidden="1" w:unhideWhenUsed="1"/>
     <w:lsdException w:name="Balloon Text" w:semiHidden="1" w:unhideWhenUsed="1"/>
     <w:lsdException w:name="Table Grid" w:uiPriority="39"/>
+    <w:lsdException w:name="Table Theme" w:semiHidden="1" w:unhideWhenUsed="1"/>
     <w:lsdException w:name="Placeholder Text" w:semiHidden="1"/>
     <w:lsdException w:name="No Spacing" w:uiPriority="1" w:qFormat="1"/>
     <w:lsdException w:name="Light Shading" w:uiPriority="60"/>

</xml_diff>

<commit_message>
Add progress 25 June
</commit_message>
<xml_diff>
--- a/progress.docx
+++ b/progress.docx
@@ -22,15 +22,7 @@
     <w:p/>
     <w:p>
       <w:r>
-        <w:t xml:space="preserve">18 </w:t>
-      </w:r>
-      <w:proofErr w:type="spellStart"/>
-      <w:r>
-        <w:t>Juni</w:t>
-      </w:r>
-      <w:proofErr w:type="spellEnd"/>
-      <w:r>
-        <w:t xml:space="preserve"> 20</w:t>
+        <w:t>18 Juni 20</w:t>
       </w:r>
       <w:r>
         <w:t>2</w:t>
@@ -47,21 +39,8 @@
           <w:numId w:val="1"/>
         </w:numPr>
       </w:pPr>
-      <w:proofErr w:type="spellStart"/>
-      <w:r>
-        <w:t>Sudah</w:t>
-      </w:r>
-      <w:proofErr w:type="spellEnd"/>
-      <w:r>
-        <w:t xml:space="preserve"> </w:t>
-      </w:r>
-      <w:proofErr w:type="spellStart"/>
-      <w:r>
-        <w:t>melakukan</w:t>
-      </w:r>
-      <w:proofErr w:type="spellEnd"/>
-      <w:r>
-        <w:t xml:space="preserve"> clone pada template project Duwamish</w:t>
+      <w:r>
+        <w:t>Sudah melakukan clone pada template project Duwamish</w:t>
       </w:r>
     </w:p>
     <w:p>
@@ -72,51 +51,9 @@
           <w:numId w:val="1"/>
         </w:numPr>
       </w:pPr>
-      <w:proofErr w:type="spellStart"/>
-      <w:r>
-        <w:t>Sudah</w:t>
-      </w:r>
-      <w:proofErr w:type="spellEnd"/>
-      <w:r>
-        <w:t xml:space="preserve"> </w:t>
-      </w:r>
-      <w:proofErr w:type="spellStart"/>
-      <w:r>
-        <w:t>melakukan</w:t>
-      </w:r>
-      <w:proofErr w:type="spellEnd"/>
-      <w:r>
-        <w:t xml:space="preserve"> </w:t>
-      </w:r>
-      <w:proofErr w:type="spellStart"/>
-      <w:r>
-        <w:t>koneksi</w:t>
-      </w:r>
-      <w:proofErr w:type="spellEnd"/>
-      <w:r>
-        <w:t xml:space="preserve"> pada </w:t>
-      </w:r>
-      <w:proofErr w:type="spellStart"/>
-      <w:r>
-        <w:t>db</w:t>
-      </w:r>
-      <w:proofErr w:type="spellEnd"/>
-      <w:r>
-        <w:t xml:space="preserve"> </w:t>
-      </w:r>
-      <w:proofErr w:type="spellStart"/>
-      <w:r>
-        <w:t>dari</w:t>
-      </w:r>
-      <w:proofErr w:type="spellEnd"/>
-      <w:r>
-        <w:t xml:space="preserve"> template eatery Duwamish </w:t>
-      </w:r>
-      <w:proofErr w:type="spellStart"/>
-      <w:r>
-        <w:t>tersebut</w:t>
-      </w:r>
-      <w:proofErr w:type="spellEnd"/>
+      <w:r>
+        <w:t>Sudah melakukan koneksi pada db dari template eatery Duwamish tersebut</w:t>
+      </w:r>
     </w:p>
     <w:p>
       <w:pPr>
@@ -126,59 +63,9 @@
           <w:numId w:val="1"/>
         </w:numPr>
       </w:pPr>
-      <w:proofErr w:type="spellStart"/>
-      <w:r>
-        <w:t>Sudah</w:t>
-      </w:r>
-      <w:proofErr w:type="spellEnd"/>
-      <w:r>
-        <w:t xml:space="preserve"> </w:t>
-      </w:r>
-      <w:proofErr w:type="spellStart"/>
-      <w:r>
-        <w:t>dicoba</w:t>
-      </w:r>
-      <w:proofErr w:type="spellEnd"/>
-      <w:r>
-        <w:t xml:space="preserve"> run dan </w:t>
-      </w:r>
-      <w:proofErr w:type="spellStart"/>
-      <w:r>
-        <w:t>sudah</w:t>
-      </w:r>
-      <w:proofErr w:type="spellEnd"/>
-      <w:r>
-        <w:t xml:space="preserve"> </w:t>
-      </w:r>
-      <w:proofErr w:type="spellStart"/>
-      <w:r>
-        <w:t>berhasil</w:t>
-      </w:r>
-      <w:proofErr w:type="spellEnd"/>
-      <w:r>
-        <w:t xml:space="preserve"> </w:t>
-      </w:r>
-      <w:proofErr w:type="spellStart"/>
-      <w:r>
-        <w:t>jalan</w:t>
-      </w:r>
-      <w:proofErr w:type="spellEnd"/>
-      <w:r>
-        <w:t xml:space="preserve"> </w:t>
-      </w:r>
-      <w:proofErr w:type="spellStart"/>
-      <w:r>
-        <w:t>dengan</w:t>
-      </w:r>
-      <w:proofErr w:type="spellEnd"/>
-      <w:r>
-        <w:t xml:space="preserve"> </w:t>
-      </w:r>
-      <w:proofErr w:type="spellStart"/>
-      <w:r>
-        <w:t>baik</w:t>
-      </w:r>
-      <w:proofErr w:type="spellEnd"/>
+      <w:r>
+        <w:t>Sudah dicoba run dan sudah berhasil jalan dengan baik</w:t>
+      </w:r>
     </w:p>
     <w:p>
       <w:pPr>
@@ -189,103 +76,7 @@
         </w:numPr>
       </w:pPr>
       <w:r>
-        <w:t xml:space="preserve">Sedang </w:t>
-      </w:r>
-      <w:proofErr w:type="spellStart"/>
-      <w:r>
-        <w:t>mempelajari</w:t>
-      </w:r>
-      <w:proofErr w:type="spellEnd"/>
-      <w:r>
-        <w:t xml:space="preserve"> </w:t>
-      </w:r>
-      <w:proofErr w:type="spellStart"/>
-      <w:r>
-        <w:t>Arsitektur</w:t>
-      </w:r>
-      <w:proofErr w:type="spellEnd"/>
-      <w:r>
-        <w:t xml:space="preserve"> Duwamish </w:t>
-      </w:r>
-      <w:proofErr w:type="spellStart"/>
-      <w:r>
-        <w:t>karena</w:t>
-      </w:r>
-      <w:proofErr w:type="spellEnd"/>
-      <w:r>
-        <w:t xml:space="preserve"> </w:t>
-      </w:r>
-      <w:proofErr w:type="spellStart"/>
-      <w:r>
-        <w:t>masih</w:t>
-      </w:r>
-      <w:proofErr w:type="spellEnd"/>
-      <w:r>
-        <w:t xml:space="preserve"> </w:t>
-      </w:r>
-      <w:proofErr w:type="spellStart"/>
-      <w:r>
-        <w:t>cukup</w:t>
-      </w:r>
-      <w:proofErr w:type="spellEnd"/>
-      <w:r>
-        <w:t xml:space="preserve"> </w:t>
-      </w:r>
-      <w:proofErr w:type="spellStart"/>
-      <w:r>
-        <w:t>membingungkan</w:t>
-      </w:r>
-      <w:proofErr w:type="spellEnd"/>
-      <w:r>
-        <w:t xml:space="preserve"> </w:t>
-      </w:r>
-      <w:proofErr w:type="spellStart"/>
-      <w:r>
-        <w:t>sehingga</w:t>
-      </w:r>
-      <w:proofErr w:type="spellEnd"/>
-      <w:r>
-        <w:t xml:space="preserve"> </w:t>
-      </w:r>
-      <w:proofErr w:type="spellStart"/>
-      <w:r>
-        <w:t>masih</w:t>
-      </w:r>
-      <w:proofErr w:type="spellEnd"/>
-      <w:r>
-        <w:t xml:space="preserve"> </w:t>
-      </w:r>
-      <w:proofErr w:type="spellStart"/>
-      <w:r>
-        <w:t>belum</w:t>
-      </w:r>
-      <w:proofErr w:type="spellEnd"/>
-      <w:r>
-        <w:t xml:space="preserve"> </w:t>
-      </w:r>
-      <w:proofErr w:type="spellStart"/>
-      <w:r>
-        <w:t>untuk</w:t>
-      </w:r>
-      <w:proofErr w:type="spellEnd"/>
-      <w:r>
-        <w:t xml:space="preserve"> </w:t>
-      </w:r>
-      <w:proofErr w:type="spellStart"/>
-      <w:r>
-        <w:t>mulai</w:t>
-      </w:r>
-      <w:proofErr w:type="spellEnd"/>
-      <w:r>
-        <w:t xml:space="preserve"> coding </w:t>
-      </w:r>
-      <w:proofErr w:type="spellStart"/>
-      <w:r>
-        <w:t>melanjutkan</w:t>
-      </w:r>
-      <w:proofErr w:type="spellEnd"/>
-      <w:r>
-        <w:t xml:space="preserve"> template</w:t>
+        <w:t>Sedang mempelajari Arsitektur Duwamish karena masih cukup membingungkan sehingga masih belum untuk mulai coding melanjutkan template</w:t>
       </w:r>
     </w:p>
     <w:p>
@@ -297,69 +88,13 @@
         </w:numPr>
       </w:pPr>
       <w:r>
-        <w:t xml:space="preserve">Sedang </w:t>
-      </w:r>
-      <w:proofErr w:type="spellStart"/>
-      <w:r>
-        <w:t>mencoba</w:t>
-      </w:r>
-      <w:proofErr w:type="spellEnd"/>
-      <w:r>
-        <w:t xml:space="preserve"> </w:t>
-      </w:r>
-      <w:proofErr w:type="spellStart"/>
-      <w:r>
-        <w:t>membaca</w:t>
-      </w:r>
-      <w:proofErr w:type="spellEnd"/>
-      <w:r>
-        <w:t xml:space="preserve"> dan </w:t>
-      </w:r>
-      <w:proofErr w:type="spellStart"/>
-      <w:r>
-        <w:t>memahami</w:t>
-      </w:r>
-      <w:proofErr w:type="spellEnd"/>
-      <w:r>
-        <w:t xml:space="preserve"> </w:t>
-      </w:r>
-      <w:proofErr w:type="spellStart"/>
-      <w:r>
-        <w:t>kode</w:t>
-      </w:r>
-      <w:proofErr w:type="spellEnd"/>
-      <w:r>
-        <w:t xml:space="preserve"> </w:t>
-      </w:r>
-      <w:proofErr w:type="spellStart"/>
-      <w:r>
-        <w:t>dari</w:t>
-      </w:r>
-      <w:proofErr w:type="spellEnd"/>
-      <w:r>
-        <w:t xml:space="preserve"> </w:t>
-      </w:r>
-      <w:proofErr w:type="spellStart"/>
-      <w:r>
-        <w:t>biduk</w:t>
-      </w:r>
-      <w:proofErr w:type="spellEnd"/>
+        <w:t>Sedang mencoba membaca dan memahami kode dari biduk</w:t>
+      </w:r>
     </w:p>
     <w:p/>
     <w:p>
       <w:r>
-        <w:t xml:space="preserve">25 </w:t>
-      </w:r>
-      <w:proofErr w:type="spellStart"/>
-      <w:r>
-        <w:t>Juni</w:t>
-      </w:r>
-      <w:proofErr w:type="spellEnd"/>
-      <w:r>
-        <w:t xml:space="preserve"> 2</w:t>
-      </w:r>
-      <w:r>
-        <w:t>021:</w:t>
+        <w:t>25 Juni 2021:</w:t>
       </w:r>
     </w:p>
     <w:p>
@@ -367,32 +102,12 @@
         <w:pStyle w:val="ListParagraph"/>
         <w:numPr>
           <w:ilvl w:val="0"/>
-          <w:numId w:val="2"/>
+          <w:numId w:val="3"/>
         </w:numPr>
-      </w:pPr>
-      <w:proofErr w:type="spellStart"/>
-      <w:r>
-        <w:t>Sudah</w:t>
-      </w:r>
-      <w:proofErr w:type="spellEnd"/>
-      <w:r>
-        <w:t xml:space="preserve"> </w:t>
-      </w:r>
-      <w:proofErr w:type="spellStart"/>
-      <w:r>
-        <w:t>membuat</w:t>
-      </w:r>
-      <w:proofErr w:type="spellEnd"/>
-      <w:r>
-        <w:t xml:space="preserve"> table </w:t>
-      </w:r>
-      <w:proofErr w:type="spellStart"/>
-      <w:r>
-        <w:t>msRecipes</w:t>
-      </w:r>
-      <w:proofErr w:type="spellEnd"/>
-      <w:r>
-        <w:t xml:space="preserve"> pada Database</w:t>
+        <w:spacing w:line="256" w:lineRule="auto"/>
+      </w:pPr>
+      <w:r>
+        <w:t>Sudah membuat table msRecipes pada Database</w:t>
       </w:r>
     </w:p>
     <w:p>
@@ -400,32 +115,12 @@
         <w:pStyle w:val="ListParagraph"/>
         <w:numPr>
           <w:ilvl w:val="0"/>
-          <w:numId w:val="2"/>
+          <w:numId w:val="3"/>
         </w:numPr>
-      </w:pPr>
-      <w:proofErr w:type="spellStart"/>
-      <w:r>
-        <w:t>Sudah</w:t>
-      </w:r>
-      <w:proofErr w:type="spellEnd"/>
-      <w:r>
-        <w:t xml:space="preserve"> </w:t>
-      </w:r>
-      <w:proofErr w:type="spellStart"/>
-      <w:r>
-        <w:t>membuat</w:t>
-      </w:r>
-      <w:proofErr w:type="spellEnd"/>
-      <w:r>
-        <w:t xml:space="preserve"> table </w:t>
-      </w:r>
-      <w:proofErr w:type="spellStart"/>
-      <w:r>
-        <w:t>msIngredient</w:t>
-      </w:r>
-      <w:proofErr w:type="spellEnd"/>
-      <w:r>
-        <w:t xml:space="preserve"> pada Database</w:t>
+        <w:spacing w:line="256" w:lineRule="auto"/>
+      </w:pPr>
+      <w:r>
+        <w:t>Sudah membuat table msIngredient pada Database</w:t>
       </w:r>
     </w:p>
     <w:p>
@@ -433,103 +128,27 @@
         <w:pStyle w:val="ListParagraph"/>
         <w:numPr>
           <w:ilvl w:val="0"/>
-          <w:numId w:val="2"/>
+          <w:numId w:val="3"/>
         </w:numPr>
-      </w:pPr>
-      <w:proofErr w:type="spellStart"/>
-      <w:r>
-        <w:t>Sudah</w:t>
-      </w:r>
-      <w:proofErr w:type="spellEnd"/>
-      <w:r>
-        <w:t xml:space="preserve"> </w:t>
-      </w:r>
-      <w:proofErr w:type="spellStart"/>
-      <w:r>
-        <w:t>membuat</w:t>
-      </w:r>
-      <w:proofErr w:type="spellEnd"/>
-      <w:r>
-        <w:t xml:space="preserve"> store procedure pada table recipes: </w:t>
-      </w:r>
-      <w:proofErr w:type="spellStart"/>
-      <w:r>
-        <w:t>getRecipesbyDishID</w:t>
-      </w:r>
-      <w:proofErr w:type="spellEnd"/>
-      <w:r>
-        <w:t xml:space="preserve">, </w:t>
-      </w:r>
-      <w:proofErr w:type="spellStart"/>
-      <w:r>
-        <w:t>getRecipesbyID</w:t>
-      </w:r>
-      <w:proofErr w:type="spellEnd"/>
-      <w:r>
-        <w:t xml:space="preserve">, deletes, </w:t>
-      </w:r>
-      <w:proofErr w:type="spellStart"/>
-      <w:r>
-        <w:t>insertupdate</w:t>
-      </w:r>
-      <w:proofErr w:type="spellEnd"/>
+        <w:spacing w:line="256" w:lineRule="auto"/>
+      </w:pPr>
+      <w:r>
+        <w:t>Sudah membuat store procedure pada table recipes: getRecipesbyDishID, getRecipesbyID, deletes, insertupdate</w:t>
+      </w:r>
     </w:p>
     <w:p>
       <w:pPr>
         <w:pStyle w:val="ListParagraph"/>
         <w:numPr>
           <w:ilvl w:val="0"/>
-          <w:numId w:val="2"/>
+          <w:numId w:val="3"/>
         </w:numPr>
-      </w:pPr>
-      <w:proofErr w:type="spellStart"/>
-      <w:r>
-        <w:t>Sudah</w:t>
-      </w:r>
-      <w:proofErr w:type="spellEnd"/>
-      <w:r>
-        <w:t xml:space="preserve"> </w:t>
-      </w:r>
-      <w:proofErr w:type="spellStart"/>
-      <w:r>
-        <w:t>membuat</w:t>
-      </w:r>
-      <w:proofErr w:type="spellEnd"/>
-      <w:r>
-        <w:t xml:space="preserve"> store procedure pada table ingredient: </w:t>
-      </w:r>
-      <w:proofErr w:type="spellStart"/>
-      <w:r>
-        <w:t>getIngredientbyRecipesID</w:t>
-      </w:r>
-      <w:proofErr w:type="spellEnd"/>
-      <w:r>
-        <w:t xml:space="preserve">, </w:t>
-      </w:r>
-      <w:proofErr w:type="spellStart"/>
-      <w:r>
-        <w:t>getIngredientbyId</w:t>
-      </w:r>
-      <w:proofErr w:type="spellEnd"/>
-      <w:r>
-        <w:t xml:space="preserve">, deletes, </w:t>
-      </w:r>
-      <w:proofErr w:type="spellStart"/>
-      <w:r>
-        <w:t>insertupdate</w:t>
-      </w:r>
-      <w:proofErr w:type="spellEnd"/>
-    </w:p>
-    <w:p>
-      <w:pPr>
-        <w:pStyle w:val="ListParagraph"/>
-        <w:numPr>
-          <w:ilvl w:val="0"/>
-          <w:numId w:val="2"/>
-        </w:numPr>
-      </w:pPr>
-    </w:p>
-    <w:p/>
+        <w:spacing w:line="256" w:lineRule="auto"/>
+      </w:pPr>
+      <w:r>
+        <w:t>Sudah membuat store procedure pada table ingredient: getIngredientbyRecipesID, getIngredientbyId, deletes, insertupdate</w:t>
+      </w:r>
+    </w:p>
     <w:p/>
     <w:sectPr>
       <w:pgSz w:w="12240" w:h="15840"/>
@@ -774,6 +393,18 @@
   </w:num>
   <w:num w:numId="2">
     <w:abstractNumId w:val="0"/>
+  </w:num>
+  <w:num w:numId="3">
+    <w:abstractNumId w:val="0"/>
+    <w:lvlOverride w:ilvl="0"/>
+    <w:lvlOverride w:ilvl="1"/>
+    <w:lvlOverride w:ilvl="2"/>
+    <w:lvlOverride w:ilvl="3"/>
+    <w:lvlOverride w:ilvl="4"/>
+    <w:lvlOverride w:ilvl="5"/>
+    <w:lvlOverride w:ilvl="6"/>
+    <w:lvlOverride w:ilvl="7"/>
+    <w:lvlOverride w:ilvl="8"/>
   </w:num>
 </w:numbering>
 </file>

</xml_diff>

<commit_message>
Add progress 2 juli
</commit_message>
<xml_diff>
--- a/progress.docx
+++ b/progress.docx
@@ -3,13 +3,23 @@
 <w:document xmlns:wpc="http://schemas.microsoft.com/office/word/2010/wordprocessingCanvas" xmlns:cx="http://schemas.microsoft.com/office/drawing/2014/chartex" xmlns:cx1="http://schemas.microsoft.com/office/drawing/2015/9/8/chartex" xmlns:cx2="http://schemas.microsoft.com/office/drawing/2015/10/21/chartex" xmlns:cx3="http://schemas.microsoft.com/office/drawing/2016/5/9/chartex" xmlns:cx4="http://schemas.microsoft.com/office/drawing/2016/5/10/chartex" xmlns:cx5="http://schemas.microsoft.com/office/drawing/2016/5/11/chartex" xmlns:cx6="http://schemas.microsoft.com/office/drawing/2016/5/12/chartex" xmlns:cx7="http://schemas.microsoft.com/office/drawing/2016/5/13/chartex" xmlns:cx8="http://schemas.microsoft.com/office/drawing/2016/5/14/chartex" xmlns:mc="http://schemas.openxmlformats.org/markup-compatibility/2006" xmlns:aink="http://schemas.microsoft.com/office/drawing/2016/ink" xmlns:am3d="http://schemas.microsoft.com/office/drawing/2017/model3d" xmlns:o="urn:schemas-microsoft-com:office:office" xmlns:r="http://schemas.openxmlformats.org/officeDocument/2006/relationships" xmlns:m="http://schemas.openxmlformats.org/officeDocument/2006/math" xmlns:v="urn:schemas-microsoft-com:vml" xmlns:wp14="http://schemas.microsoft.com/office/word/2010/wordprocessingDrawing" xmlns:wp="http://schemas.openxmlformats.org/drawingml/2006/wordprocessingDrawing" xmlns:w10="urn:schemas-microsoft-com:office:word" xmlns:w="http://schemas.openxmlformats.org/wordprocessingml/2006/main" xmlns:w14="http://schemas.microsoft.com/office/word/2010/wordml" xmlns:w15="http://schemas.microsoft.com/office/word/2012/wordml" xmlns:w16cex="http://schemas.microsoft.com/office/word/2018/wordml/cex" xmlns:w16cid="http://schemas.microsoft.com/office/word/2016/wordml/cid" xmlns:w16="http://schemas.microsoft.com/office/word/2018/wordml" xmlns:w16sdtdh="http://schemas.microsoft.com/office/word/2020/wordml/sdtdatahash" xmlns:w16se="http://schemas.microsoft.com/office/word/2015/wordml/symex" xmlns:wpg="http://schemas.microsoft.com/office/word/2010/wordprocessingGroup" xmlns:wpi="http://schemas.microsoft.com/office/word/2010/wordprocessingInk" xmlns:wne="http://schemas.microsoft.com/office/word/2006/wordml" xmlns:wps="http://schemas.microsoft.com/office/word/2010/wordprocessingShape" mc:Ignorable="w14 w15 w16se w16cid w16 w16cex w16sdtdh wp14">
   <w:body>
     <w:p>
-      <w:r>
-        <w:t>Nama : Benny Kharisma</w:t>
-      </w:r>
-    </w:p>
-    <w:p>
-      <w:r>
-        <w:t>NIM : 2301854403</w:t>
+      <w:proofErr w:type="gramStart"/>
+      <w:r>
+        <w:t>Nama :</w:t>
+      </w:r>
+      <w:proofErr w:type="gramEnd"/>
+      <w:r>
+        <w:t xml:space="preserve"> Benny Kharisma</w:t>
+      </w:r>
+    </w:p>
+    <w:p>
+      <w:proofErr w:type="gramStart"/>
+      <w:r>
+        <w:t>NIM :</w:t>
+      </w:r>
+      <w:proofErr w:type="gramEnd"/>
+      <w:r>
+        <w:t xml:space="preserve"> 2301854403</w:t>
       </w:r>
       <w:r>
         <w:br/>
@@ -22,7 +32,15 @@
     <w:p/>
     <w:p>
       <w:r>
-        <w:t>18 Juni 20</w:t>
+        <w:t xml:space="preserve">18 </w:t>
+      </w:r>
+      <w:proofErr w:type="spellStart"/>
+      <w:r>
+        <w:t>Juni</w:t>
+      </w:r>
+      <w:proofErr w:type="spellEnd"/>
+      <w:r>
+        <w:t xml:space="preserve"> 20</w:t>
       </w:r>
       <w:r>
         <w:t>2</w:t>
@@ -39,8 +57,21 @@
           <w:numId w:val="1"/>
         </w:numPr>
       </w:pPr>
-      <w:r>
-        <w:t>Sudah melakukan clone pada template project Duwamish</w:t>
+      <w:proofErr w:type="spellStart"/>
+      <w:r>
+        <w:t>Sudah</w:t>
+      </w:r>
+      <w:proofErr w:type="spellEnd"/>
+      <w:r>
+        <w:t xml:space="preserve"> </w:t>
+      </w:r>
+      <w:proofErr w:type="spellStart"/>
+      <w:r>
+        <w:t>melakukan</w:t>
+      </w:r>
+      <w:proofErr w:type="spellEnd"/>
+      <w:r>
+        <w:t xml:space="preserve"> clone pada template project Duwamish</w:t>
       </w:r>
     </w:p>
     <w:p>
@@ -51,9 +82,51 @@
           <w:numId w:val="1"/>
         </w:numPr>
       </w:pPr>
-      <w:r>
-        <w:t>Sudah melakukan koneksi pada db dari template eatery Duwamish tersebut</w:t>
-      </w:r>
+      <w:proofErr w:type="spellStart"/>
+      <w:r>
+        <w:t>Sudah</w:t>
+      </w:r>
+      <w:proofErr w:type="spellEnd"/>
+      <w:r>
+        <w:t xml:space="preserve"> </w:t>
+      </w:r>
+      <w:proofErr w:type="spellStart"/>
+      <w:r>
+        <w:t>melakukan</w:t>
+      </w:r>
+      <w:proofErr w:type="spellEnd"/>
+      <w:r>
+        <w:t xml:space="preserve"> </w:t>
+      </w:r>
+      <w:proofErr w:type="spellStart"/>
+      <w:r>
+        <w:t>koneksi</w:t>
+      </w:r>
+      <w:proofErr w:type="spellEnd"/>
+      <w:r>
+        <w:t xml:space="preserve"> pada </w:t>
+      </w:r>
+      <w:proofErr w:type="spellStart"/>
+      <w:r>
+        <w:t>db</w:t>
+      </w:r>
+      <w:proofErr w:type="spellEnd"/>
+      <w:r>
+        <w:t xml:space="preserve"> </w:t>
+      </w:r>
+      <w:proofErr w:type="spellStart"/>
+      <w:r>
+        <w:t>dari</w:t>
+      </w:r>
+      <w:proofErr w:type="spellEnd"/>
+      <w:r>
+        <w:t xml:space="preserve"> template eatery Duwamish </w:t>
+      </w:r>
+      <w:proofErr w:type="spellStart"/>
+      <w:r>
+        <w:t>tersebut</w:t>
+      </w:r>
+      <w:proofErr w:type="spellEnd"/>
     </w:p>
     <w:p>
       <w:pPr>
@@ -63,9 +136,59 @@
           <w:numId w:val="1"/>
         </w:numPr>
       </w:pPr>
-      <w:r>
-        <w:t>Sudah dicoba run dan sudah berhasil jalan dengan baik</w:t>
-      </w:r>
+      <w:proofErr w:type="spellStart"/>
+      <w:r>
+        <w:t>Sudah</w:t>
+      </w:r>
+      <w:proofErr w:type="spellEnd"/>
+      <w:r>
+        <w:t xml:space="preserve"> </w:t>
+      </w:r>
+      <w:proofErr w:type="spellStart"/>
+      <w:r>
+        <w:t>dicoba</w:t>
+      </w:r>
+      <w:proofErr w:type="spellEnd"/>
+      <w:r>
+        <w:t xml:space="preserve"> run dan </w:t>
+      </w:r>
+      <w:proofErr w:type="spellStart"/>
+      <w:r>
+        <w:t>sudah</w:t>
+      </w:r>
+      <w:proofErr w:type="spellEnd"/>
+      <w:r>
+        <w:t xml:space="preserve"> </w:t>
+      </w:r>
+      <w:proofErr w:type="spellStart"/>
+      <w:r>
+        <w:t>berhasil</w:t>
+      </w:r>
+      <w:proofErr w:type="spellEnd"/>
+      <w:r>
+        <w:t xml:space="preserve"> </w:t>
+      </w:r>
+      <w:proofErr w:type="spellStart"/>
+      <w:r>
+        <w:t>jalan</w:t>
+      </w:r>
+      <w:proofErr w:type="spellEnd"/>
+      <w:r>
+        <w:t xml:space="preserve"> </w:t>
+      </w:r>
+      <w:proofErr w:type="spellStart"/>
+      <w:r>
+        <w:t>dengan</w:t>
+      </w:r>
+      <w:proofErr w:type="spellEnd"/>
+      <w:r>
+        <w:t xml:space="preserve"> </w:t>
+      </w:r>
+      <w:proofErr w:type="spellStart"/>
+      <w:r>
+        <w:t>baik</w:t>
+      </w:r>
+      <w:proofErr w:type="spellEnd"/>
     </w:p>
     <w:p>
       <w:pPr>
@@ -76,7 +199,103 @@
         </w:numPr>
       </w:pPr>
       <w:r>
-        <w:t>Sedang mempelajari Arsitektur Duwamish karena masih cukup membingungkan sehingga masih belum untuk mulai coding melanjutkan template</w:t>
+        <w:t xml:space="preserve">Sedang </w:t>
+      </w:r>
+      <w:proofErr w:type="spellStart"/>
+      <w:r>
+        <w:t>mempelajari</w:t>
+      </w:r>
+      <w:proofErr w:type="spellEnd"/>
+      <w:r>
+        <w:t xml:space="preserve"> </w:t>
+      </w:r>
+      <w:proofErr w:type="spellStart"/>
+      <w:r>
+        <w:t>Arsitektur</w:t>
+      </w:r>
+      <w:proofErr w:type="spellEnd"/>
+      <w:r>
+        <w:t xml:space="preserve"> Duwamish </w:t>
+      </w:r>
+      <w:proofErr w:type="spellStart"/>
+      <w:r>
+        <w:t>karena</w:t>
+      </w:r>
+      <w:proofErr w:type="spellEnd"/>
+      <w:r>
+        <w:t xml:space="preserve"> </w:t>
+      </w:r>
+      <w:proofErr w:type="spellStart"/>
+      <w:r>
+        <w:t>masih</w:t>
+      </w:r>
+      <w:proofErr w:type="spellEnd"/>
+      <w:r>
+        <w:t xml:space="preserve"> </w:t>
+      </w:r>
+      <w:proofErr w:type="spellStart"/>
+      <w:r>
+        <w:t>cukup</w:t>
+      </w:r>
+      <w:proofErr w:type="spellEnd"/>
+      <w:r>
+        <w:t xml:space="preserve"> </w:t>
+      </w:r>
+      <w:proofErr w:type="spellStart"/>
+      <w:r>
+        <w:t>membingungkan</w:t>
+      </w:r>
+      <w:proofErr w:type="spellEnd"/>
+      <w:r>
+        <w:t xml:space="preserve"> </w:t>
+      </w:r>
+      <w:proofErr w:type="spellStart"/>
+      <w:r>
+        <w:t>sehingga</w:t>
+      </w:r>
+      <w:proofErr w:type="spellEnd"/>
+      <w:r>
+        <w:t xml:space="preserve"> </w:t>
+      </w:r>
+      <w:proofErr w:type="spellStart"/>
+      <w:r>
+        <w:t>masih</w:t>
+      </w:r>
+      <w:proofErr w:type="spellEnd"/>
+      <w:r>
+        <w:t xml:space="preserve"> </w:t>
+      </w:r>
+      <w:proofErr w:type="spellStart"/>
+      <w:r>
+        <w:t>belum</w:t>
+      </w:r>
+      <w:proofErr w:type="spellEnd"/>
+      <w:r>
+        <w:t xml:space="preserve"> </w:t>
+      </w:r>
+      <w:proofErr w:type="spellStart"/>
+      <w:r>
+        <w:t>untuk</w:t>
+      </w:r>
+      <w:proofErr w:type="spellEnd"/>
+      <w:r>
+        <w:t xml:space="preserve"> </w:t>
+      </w:r>
+      <w:proofErr w:type="spellStart"/>
+      <w:r>
+        <w:t>mulai</w:t>
+      </w:r>
+      <w:proofErr w:type="spellEnd"/>
+      <w:r>
+        <w:t xml:space="preserve"> coding </w:t>
+      </w:r>
+      <w:proofErr w:type="spellStart"/>
+      <w:r>
+        <w:t>melanjutkan</w:t>
+      </w:r>
+      <w:proofErr w:type="spellEnd"/>
+      <w:r>
+        <w:t xml:space="preserve"> template</w:t>
       </w:r>
     </w:p>
     <w:p>
@@ -88,13 +307,66 @@
         </w:numPr>
       </w:pPr>
       <w:r>
-        <w:t>Sedang mencoba membaca dan memahami kode dari biduk</w:t>
-      </w:r>
+        <w:t xml:space="preserve">Sedang </w:t>
+      </w:r>
+      <w:proofErr w:type="spellStart"/>
+      <w:r>
+        <w:t>mencoba</w:t>
+      </w:r>
+      <w:proofErr w:type="spellEnd"/>
+      <w:r>
+        <w:t xml:space="preserve"> </w:t>
+      </w:r>
+      <w:proofErr w:type="spellStart"/>
+      <w:r>
+        <w:t>membaca</w:t>
+      </w:r>
+      <w:proofErr w:type="spellEnd"/>
+      <w:r>
+        <w:t xml:space="preserve"> dan </w:t>
+      </w:r>
+      <w:proofErr w:type="spellStart"/>
+      <w:r>
+        <w:t>memahami</w:t>
+      </w:r>
+      <w:proofErr w:type="spellEnd"/>
+      <w:r>
+        <w:t xml:space="preserve"> </w:t>
+      </w:r>
+      <w:proofErr w:type="spellStart"/>
+      <w:r>
+        <w:t>kode</w:t>
+      </w:r>
+      <w:proofErr w:type="spellEnd"/>
+      <w:r>
+        <w:t xml:space="preserve"> </w:t>
+      </w:r>
+      <w:proofErr w:type="spellStart"/>
+      <w:r>
+        <w:t>dari</w:t>
+      </w:r>
+      <w:proofErr w:type="spellEnd"/>
+      <w:r>
+        <w:t xml:space="preserve"> </w:t>
+      </w:r>
+      <w:proofErr w:type="spellStart"/>
+      <w:r>
+        <w:t>biduk</w:t>
+      </w:r>
+      <w:proofErr w:type="spellEnd"/>
     </w:p>
     <w:p/>
     <w:p>
       <w:r>
-        <w:t>25 Juni 2021:</w:t>
+        <w:t xml:space="preserve">25 </w:t>
+      </w:r>
+      <w:proofErr w:type="spellStart"/>
+      <w:r>
+        <w:t>Juni</w:t>
+      </w:r>
+      <w:proofErr w:type="spellEnd"/>
+      <w:r>
+        <w:t xml:space="preserve"> 2021:</w:t>
       </w:r>
     </w:p>
     <w:p>
@@ -106,8 +378,29 @@
         </w:numPr>
         <w:spacing w:line="256" w:lineRule="auto"/>
       </w:pPr>
-      <w:r>
-        <w:t>Sudah membuat table msRecipes pada Database</w:t>
+      <w:proofErr w:type="spellStart"/>
+      <w:r>
+        <w:t>Sudah</w:t>
+      </w:r>
+      <w:proofErr w:type="spellEnd"/>
+      <w:r>
+        <w:t xml:space="preserve"> </w:t>
+      </w:r>
+      <w:proofErr w:type="spellStart"/>
+      <w:r>
+        <w:t>membuat</w:t>
+      </w:r>
+      <w:proofErr w:type="spellEnd"/>
+      <w:r>
+        <w:t xml:space="preserve"> table </w:t>
+      </w:r>
+      <w:proofErr w:type="spellStart"/>
+      <w:r>
+        <w:t>msRecipes</w:t>
+      </w:r>
+      <w:proofErr w:type="spellEnd"/>
+      <w:r>
+        <w:t xml:space="preserve"> pada Database</w:t>
       </w:r>
     </w:p>
     <w:p>
@@ -119,8 +412,29 @@
         </w:numPr>
         <w:spacing w:line="256" w:lineRule="auto"/>
       </w:pPr>
-      <w:r>
-        <w:t>Sudah membuat table msIngredient pada Database</w:t>
+      <w:proofErr w:type="spellStart"/>
+      <w:r>
+        <w:t>Sudah</w:t>
+      </w:r>
+      <w:proofErr w:type="spellEnd"/>
+      <w:r>
+        <w:t xml:space="preserve"> </w:t>
+      </w:r>
+      <w:proofErr w:type="spellStart"/>
+      <w:r>
+        <w:t>membuat</w:t>
+      </w:r>
+      <w:proofErr w:type="spellEnd"/>
+      <w:r>
+        <w:t xml:space="preserve"> table </w:t>
+      </w:r>
+      <w:proofErr w:type="spellStart"/>
+      <w:r>
+        <w:t>msIngredient</w:t>
+      </w:r>
+      <w:proofErr w:type="spellEnd"/>
+      <w:r>
+        <w:t xml:space="preserve"> pada Database</w:t>
       </w:r>
     </w:p>
     <w:p>
@@ -132,9 +446,43 @@
         </w:numPr>
         <w:spacing w:line="256" w:lineRule="auto"/>
       </w:pPr>
-      <w:r>
-        <w:t>Sudah membuat store procedure pada table recipes: getRecipesbyDishID, getRecipesbyID, deletes, insertupdate</w:t>
-      </w:r>
+      <w:proofErr w:type="spellStart"/>
+      <w:r>
+        <w:t>Sudah</w:t>
+      </w:r>
+      <w:proofErr w:type="spellEnd"/>
+      <w:r>
+        <w:t xml:space="preserve"> </w:t>
+      </w:r>
+      <w:proofErr w:type="spellStart"/>
+      <w:r>
+        <w:t>membuat</w:t>
+      </w:r>
+      <w:proofErr w:type="spellEnd"/>
+      <w:r>
+        <w:t xml:space="preserve"> store procedure pada table recipes: </w:t>
+      </w:r>
+      <w:proofErr w:type="spellStart"/>
+      <w:r>
+        <w:t>getRecipesbyDishID</w:t>
+      </w:r>
+      <w:proofErr w:type="spellEnd"/>
+      <w:r>
+        <w:t xml:space="preserve">, </w:t>
+      </w:r>
+      <w:proofErr w:type="spellStart"/>
+      <w:r>
+        <w:t>getRecipesbyID</w:t>
+      </w:r>
+      <w:proofErr w:type="spellEnd"/>
+      <w:r>
+        <w:t xml:space="preserve">, deletes, </w:t>
+      </w:r>
+      <w:proofErr w:type="spellStart"/>
+      <w:r>
+        <w:t>insertupdate</w:t>
+      </w:r>
+      <w:proofErr w:type="spellEnd"/>
     </w:p>
     <w:p>
       <w:pPr>
@@ -145,9 +493,48 @@
         </w:numPr>
         <w:spacing w:line="256" w:lineRule="auto"/>
       </w:pPr>
-      <w:r>
-        <w:t>Sudah membuat store procedure pada table ingredient: getIngredientbyRecipesID, getIngredientbyId, deletes, insertupdate</w:t>
-      </w:r>
+      <w:proofErr w:type="spellStart"/>
+      <w:r>
+        <w:t>Sudah</w:t>
+      </w:r>
+      <w:proofErr w:type="spellEnd"/>
+      <w:r>
+        <w:t xml:space="preserve"> </w:t>
+      </w:r>
+      <w:proofErr w:type="spellStart"/>
+      <w:r>
+        <w:t>membuat</w:t>
+      </w:r>
+      <w:proofErr w:type="spellEnd"/>
+      <w:r>
+        <w:t xml:space="preserve"> store procedure pada table ingredient: </w:t>
+      </w:r>
+      <w:proofErr w:type="spellStart"/>
+      <w:r>
+        <w:t>getIngredientbyRecipesID</w:t>
+      </w:r>
+      <w:proofErr w:type="spellEnd"/>
+      <w:r>
+        <w:t xml:space="preserve">, </w:t>
+      </w:r>
+      <w:proofErr w:type="spellStart"/>
+      <w:r>
+        <w:t>getIngredientbyId</w:t>
+      </w:r>
+      <w:proofErr w:type="spellEnd"/>
+      <w:r>
+        <w:t xml:space="preserve">, deletes, </w:t>
+      </w:r>
+      <w:proofErr w:type="spellStart"/>
+      <w:r>
+        <w:t>insertupdate</w:t>
+      </w:r>
+      <w:proofErr w:type="spellEnd"/>
+    </w:p>
+    <w:p>
+      <w:pPr>
+        <w:spacing w:line="256" w:lineRule="auto"/>
+      </w:pPr>
     </w:p>
     <w:p>
       <w:r>
@@ -187,7 +574,83 @@
         </w:numPr>
       </w:pPr>
       <w:r>
-        <w:t>Class RecipeDB pada Data Access Done</w:t>
+        <w:t xml:space="preserve">Class </w:t>
+      </w:r>
+      <w:proofErr w:type="spellStart"/>
+      <w:r>
+        <w:t>RecipeDB</w:t>
+      </w:r>
+      <w:proofErr w:type="spellEnd"/>
+      <w:r>
+        <w:t xml:space="preserve"> pada Data Access Done</w:t>
+      </w:r>
+    </w:p>
+    <w:p>
+      <w:pPr>
+        <w:pStyle w:val="ListParagraph"/>
+        <w:numPr>
+          <w:ilvl w:val="0"/>
+          <w:numId w:val="4"/>
+        </w:numPr>
+      </w:pPr>
+      <w:r>
+        <w:t xml:space="preserve">Class </w:t>
+      </w:r>
+      <w:proofErr w:type="spellStart"/>
+      <w:r>
+        <w:t>IngredientDB</w:t>
+      </w:r>
+      <w:proofErr w:type="spellEnd"/>
+      <w:r>
+        <w:t xml:space="preserve"> pada Data Access Done</w:t>
+      </w:r>
+    </w:p>
+    <w:p>
+      <w:pPr>
+        <w:pStyle w:val="ListParagraph"/>
+        <w:numPr>
+          <w:ilvl w:val="0"/>
+          <w:numId w:val="4"/>
+        </w:numPr>
+      </w:pPr>
+      <w:r>
+        <w:t>Class Recipe Rule pada Business Rule Done</w:t>
+      </w:r>
+    </w:p>
+    <w:p>
+      <w:pPr>
+        <w:pStyle w:val="ListParagraph"/>
+        <w:numPr>
+          <w:ilvl w:val="0"/>
+          <w:numId w:val="4"/>
+        </w:numPr>
+      </w:pPr>
+      <w:r>
+        <w:t>Class Ingredient Rule pada Business Rule Done</w:t>
+      </w:r>
+    </w:p>
+    <w:p>
+      <w:pPr>
+        <w:pStyle w:val="ListParagraph"/>
+        <w:numPr>
+          <w:ilvl w:val="0"/>
+          <w:numId w:val="4"/>
+        </w:numPr>
+      </w:pPr>
+      <w:r>
+        <w:t>Class Recipe System pada Business Façade Done</w:t>
+      </w:r>
+    </w:p>
+    <w:p>
+      <w:pPr>
+        <w:pStyle w:val="ListParagraph"/>
+        <w:numPr>
+          <w:ilvl w:val="0"/>
+          <w:numId w:val="4"/>
+        </w:numPr>
+      </w:pPr>
+      <w:r>
+        <w:t>Class Ingredient System pada Business Façade Done</w:t>
       </w:r>
     </w:p>
     <w:sectPr>

</xml_diff>

<commit_message>
Add Progress All Done
</commit_message>
<xml_diff>
--- a/progress.docx
+++ b/progress.docx
@@ -3,23 +3,13 @@
 <w:document xmlns:wpc="http://schemas.microsoft.com/office/word/2010/wordprocessingCanvas" xmlns:cx="http://schemas.microsoft.com/office/drawing/2014/chartex" xmlns:cx1="http://schemas.microsoft.com/office/drawing/2015/9/8/chartex" xmlns:cx2="http://schemas.microsoft.com/office/drawing/2015/10/21/chartex" xmlns:cx3="http://schemas.microsoft.com/office/drawing/2016/5/9/chartex" xmlns:cx4="http://schemas.microsoft.com/office/drawing/2016/5/10/chartex" xmlns:cx5="http://schemas.microsoft.com/office/drawing/2016/5/11/chartex" xmlns:cx6="http://schemas.microsoft.com/office/drawing/2016/5/12/chartex" xmlns:cx7="http://schemas.microsoft.com/office/drawing/2016/5/13/chartex" xmlns:cx8="http://schemas.microsoft.com/office/drawing/2016/5/14/chartex" xmlns:mc="http://schemas.openxmlformats.org/markup-compatibility/2006" xmlns:aink="http://schemas.microsoft.com/office/drawing/2016/ink" xmlns:am3d="http://schemas.microsoft.com/office/drawing/2017/model3d" xmlns:o="urn:schemas-microsoft-com:office:office" xmlns:r="http://schemas.openxmlformats.org/officeDocument/2006/relationships" xmlns:m="http://schemas.openxmlformats.org/officeDocument/2006/math" xmlns:v="urn:schemas-microsoft-com:vml" xmlns:wp14="http://schemas.microsoft.com/office/word/2010/wordprocessingDrawing" xmlns:wp="http://schemas.openxmlformats.org/drawingml/2006/wordprocessingDrawing" xmlns:w10="urn:schemas-microsoft-com:office:word" xmlns:w="http://schemas.openxmlformats.org/wordprocessingml/2006/main" xmlns:w14="http://schemas.microsoft.com/office/word/2010/wordml" xmlns:w15="http://schemas.microsoft.com/office/word/2012/wordml" xmlns:w16cex="http://schemas.microsoft.com/office/word/2018/wordml/cex" xmlns:w16cid="http://schemas.microsoft.com/office/word/2016/wordml/cid" xmlns:w16="http://schemas.microsoft.com/office/word/2018/wordml" xmlns:w16sdtdh="http://schemas.microsoft.com/office/word/2020/wordml/sdtdatahash" xmlns:w16se="http://schemas.microsoft.com/office/word/2015/wordml/symex" xmlns:wpg="http://schemas.microsoft.com/office/word/2010/wordprocessingGroup" xmlns:wpi="http://schemas.microsoft.com/office/word/2010/wordprocessingInk" xmlns:wne="http://schemas.microsoft.com/office/word/2006/wordml" xmlns:wps="http://schemas.microsoft.com/office/word/2010/wordprocessingShape" mc:Ignorable="w14 w15 w16se w16cid w16 w16cex w16sdtdh wp14">
   <w:body>
     <w:p>
-      <w:proofErr w:type="gramStart"/>
-      <w:r>
-        <w:t>Nama :</w:t>
-      </w:r>
-      <w:proofErr w:type="gramEnd"/>
-      <w:r>
-        <w:t xml:space="preserve"> Benny Kharisma</w:t>
-      </w:r>
-    </w:p>
-    <w:p>
-      <w:proofErr w:type="gramStart"/>
-      <w:r>
-        <w:t>NIM :</w:t>
-      </w:r>
-      <w:proofErr w:type="gramEnd"/>
-      <w:r>
-        <w:t xml:space="preserve"> 2301854403</w:t>
+      <w:r>
+        <w:t>Nama : Benny Kharisma</w:t>
+      </w:r>
+    </w:p>
+    <w:p>
+      <w:r>
+        <w:t>NIM : 2301854403</w:t>
       </w:r>
       <w:r>
         <w:br/>
@@ -32,15 +22,7 @@
     <w:p/>
     <w:p>
       <w:r>
-        <w:t xml:space="preserve">18 </w:t>
-      </w:r>
-      <w:proofErr w:type="spellStart"/>
-      <w:r>
-        <w:t>Juni</w:t>
-      </w:r>
-      <w:proofErr w:type="spellEnd"/>
-      <w:r>
-        <w:t xml:space="preserve"> 20</w:t>
+        <w:t>18 Juni 20</w:t>
       </w:r>
       <w:r>
         <w:t>2</w:t>
@@ -57,21 +39,8 @@
           <w:numId w:val="1"/>
         </w:numPr>
       </w:pPr>
-      <w:proofErr w:type="spellStart"/>
-      <w:r>
-        <w:t>Sudah</w:t>
-      </w:r>
-      <w:proofErr w:type="spellEnd"/>
-      <w:r>
-        <w:t xml:space="preserve"> </w:t>
-      </w:r>
-      <w:proofErr w:type="spellStart"/>
-      <w:r>
-        <w:t>melakukan</w:t>
-      </w:r>
-      <w:proofErr w:type="spellEnd"/>
-      <w:r>
-        <w:t xml:space="preserve"> clone pada template project Duwamish</w:t>
+      <w:r>
+        <w:t>Sudah melakukan clone pada template project Duwamish</w:t>
       </w:r>
     </w:p>
     <w:p>
@@ -82,51 +51,9 @@
           <w:numId w:val="1"/>
         </w:numPr>
       </w:pPr>
-      <w:proofErr w:type="spellStart"/>
-      <w:r>
-        <w:t>Sudah</w:t>
-      </w:r>
-      <w:proofErr w:type="spellEnd"/>
-      <w:r>
-        <w:t xml:space="preserve"> </w:t>
-      </w:r>
-      <w:proofErr w:type="spellStart"/>
-      <w:r>
-        <w:t>melakukan</w:t>
-      </w:r>
-      <w:proofErr w:type="spellEnd"/>
-      <w:r>
-        <w:t xml:space="preserve"> </w:t>
-      </w:r>
-      <w:proofErr w:type="spellStart"/>
-      <w:r>
-        <w:t>koneksi</w:t>
-      </w:r>
-      <w:proofErr w:type="spellEnd"/>
-      <w:r>
-        <w:t xml:space="preserve"> pada </w:t>
-      </w:r>
-      <w:proofErr w:type="spellStart"/>
-      <w:r>
-        <w:t>db</w:t>
-      </w:r>
-      <w:proofErr w:type="spellEnd"/>
-      <w:r>
-        <w:t xml:space="preserve"> </w:t>
-      </w:r>
-      <w:proofErr w:type="spellStart"/>
-      <w:r>
-        <w:t>dari</w:t>
-      </w:r>
-      <w:proofErr w:type="spellEnd"/>
-      <w:r>
-        <w:t xml:space="preserve"> template eatery Duwamish </w:t>
-      </w:r>
-      <w:proofErr w:type="spellStart"/>
-      <w:r>
-        <w:t>tersebut</w:t>
-      </w:r>
-      <w:proofErr w:type="spellEnd"/>
+      <w:r>
+        <w:t>Sudah melakukan koneksi pada db dari template eatery Duwamish tersebut</w:t>
+      </w:r>
     </w:p>
     <w:p>
       <w:pPr>
@@ -136,59 +63,9 @@
           <w:numId w:val="1"/>
         </w:numPr>
       </w:pPr>
-      <w:proofErr w:type="spellStart"/>
-      <w:r>
-        <w:t>Sudah</w:t>
-      </w:r>
-      <w:proofErr w:type="spellEnd"/>
-      <w:r>
-        <w:t xml:space="preserve"> </w:t>
-      </w:r>
-      <w:proofErr w:type="spellStart"/>
-      <w:r>
-        <w:t>dicoba</w:t>
-      </w:r>
-      <w:proofErr w:type="spellEnd"/>
-      <w:r>
-        <w:t xml:space="preserve"> run dan </w:t>
-      </w:r>
-      <w:proofErr w:type="spellStart"/>
-      <w:r>
-        <w:t>sudah</w:t>
-      </w:r>
-      <w:proofErr w:type="spellEnd"/>
-      <w:r>
-        <w:t xml:space="preserve"> </w:t>
-      </w:r>
-      <w:proofErr w:type="spellStart"/>
-      <w:r>
-        <w:t>berhasil</w:t>
-      </w:r>
-      <w:proofErr w:type="spellEnd"/>
-      <w:r>
-        <w:t xml:space="preserve"> </w:t>
-      </w:r>
-      <w:proofErr w:type="spellStart"/>
-      <w:r>
-        <w:t>jalan</w:t>
-      </w:r>
-      <w:proofErr w:type="spellEnd"/>
-      <w:r>
-        <w:t xml:space="preserve"> </w:t>
-      </w:r>
-      <w:proofErr w:type="spellStart"/>
-      <w:r>
-        <w:t>dengan</w:t>
-      </w:r>
-      <w:proofErr w:type="spellEnd"/>
-      <w:r>
-        <w:t xml:space="preserve"> </w:t>
-      </w:r>
-      <w:proofErr w:type="spellStart"/>
-      <w:r>
-        <w:t>baik</w:t>
-      </w:r>
-      <w:proofErr w:type="spellEnd"/>
+      <w:r>
+        <w:t>Sudah dicoba run dan sudah berhasil jalan dengan baik</w:t>
+      </w:r>
     </w:p>
     <w:p>
       <w:pPr>
@@ -199,103 +76,7 @@
         </w:numPr>
       </w:pPr>
       <w:r>
-        <w:t xml:space="preserve">Sedang </w:t>
-      </w:r>
-      <w:proofErr w:type="spellStart"/>
-      <w:r>
-        <w:t>mempelajari</w:t>
-      </w:r>
-      <w:proofErr w:type="spellEnd"/>
-      <w:r>
-        <w:t xml:space="preserve"> </w:t>
-      </w:r>
-      <w:proofErr w:type="spellStart"/>
-      <w:r>
-        <w:t>Arsitektur</w:t>
-      </w:r>
-      <w:proofErr w:type="spellEnd"/>
-      <w:r>
-        <w:t xml:space="preserve"> Duwamish </w:t>
-      </w:r>
-      <w:proofErr w:type="spellStart"/>
-      <w:r>
-        <w:t>karena</w:t>
-      </w:r>
-      <w:proofErr w:type="spellEnd"/>
-      <w:r>
-        <w:t xml:space="preserve"> </w:t>
-      </w:r>
-      <w:proofErr w:type="spellStart"/>
-      <w:r>
-        <w:t>masih</w:t>
-      </w:r>
-      <w:proofErr w:type="spellEnd"/>
-      <w:r>
-        <w:t xml:space="preserve"> </w:t>
-      </w:r>
-      <w:proofErr w:type="spellStart"/>
-      <w:r>
-        <w:t>cukup</w:t>
-      </w:r>
-      <w:proofErr w:type="spellEnd"/>
-      <w:r>
-        <w:t xml:space="preserve"> </w:t>
-      </w:r>
-      <w:proofErr w:type="spellStart"/>
-      <w:r>
-        <w:t>membingungkan</w:t>
-      </w:r>
-      <w:proofErr w:type="spellEnd"/>
-      <w:r>
-        <w:t xml:space="preserve"> </w:t>
-      </w:r>
-      <w:proofErr w:type="spellStart"/>
-      <w:r>
-        <w:t>sehingga</w:t>
-      </w:r>
-      <w:proofErr w:type="spellEnd"/>
-      <w:r>
-        <w:t xml:space="preserve"> </w:t>
-      </w:r>
-      <w:proofErr w:type="spellStart"/>
-      <w:r>
-        <w:t>masih</w:t>
-      </w:r>
-      <w:proofErr w:type="spellEnd"/>
-      <w:r>
-        <w:t xml:space="preserve"> </w:t>
-      </w:r>
-      <w:proofErr w:type="spellStart"/>
-      <w:r>
-        <w:t>belum</w:t>
-      </w:r>
-      <w:proofErr w:type="spellEnd"/>
-      <w:r>
-        <w:t xml:space="preserve"> </w:t>
-      </w:r>
-      <w:proofErr w:type="spellStart"/>
-      <w:r>
-        <w:t>untuk</w:t>
-      </w:r>
-      <w:proofErr w:type="spellEnd"/>
-      <w:r>
-        <w:t xml:space="preserve"> </w:t>
-      </w:r>
-      <w:proofErr w:type="spellStart"/>
-      <w:r>
-        <w:t>mulai</w:t>
-      </w:r>
-      <w:proofErr w:type="spellEnd"/>
-      <w:r>
-        <w:t xml:space="preserve"> coding </w:t>
-      </w:r>
-      <w:proofErr w:type="spellStart"/>
-      <w:r>
-        <w:t>melanjutkan</w:t>
-      </w:r>
-      <w:proofErr w:type="spellEnd"/>
-      <w:r>
-        <w:t xml:space="preserve"> template</w:t>
+        <w:t>Sedang mempelajari Arsitektur Duwamish karena masih cukup membingungkan sehingga masih belum untuk mulai coding melanjutkan template</w:t>
       </w:r>
     </w:p>
     <w:p>
@@ -307,66 +88,13 @@
         </w:numPr>
       </w:pPr>
       <w:r>
-        <w:t xml:space="preserve">Sedang </w:t>
-      </w:r>
-      <w:proofErr w:type="spellStart"/>
-      <w:r>
-        <w:t>mencoba</w:t>
-      </w:r>
-      <w:proofErr w:type="spellEnd"/>
-      <w:r>
-        <w:t xml:space="preserve"> </w:t>
-      </w:r>
-      <w:proofErr w:type="spellStart"/>
-      <w:r>
-        <w:t>membaca</w:t>
-      </w:r>
-      <w:proofErr w:type="spellEnd"/>
-      <w:r>
-        <w:t xml:space="preserve"> dan </w:t>
-      </w:r>
-      <w:proofErr w:type="spellStart"/>
-      <w:r>
-        <w:t>memahami</w:t>
-      </w:r>
-      <w:proofErr w:type="spellEnd"/>
-      <w:r>
-        <w:t xml:space="preserve"> </w:t>
-      </w:r>
-      <w:proofErr w:type="spellStart"/>
-      <w:r>
-        <w:t>kode</w:t>
-      </w:r>
-      <w:proofErr w:type="spellEnd"/>
-      <w:r>
-        <w:t xml:space="preserve"> </w:t>
-      </w:r>
-      <w:proofErr w:type="spellStart"/>
-      <w:r>
-        <w:t>dari</w:t>
-      </w:r>
-      <w:proofErr w:type="spellEnd"/>
-      <w:r>
-        <w:t xml:space="preserve"> </w:t>
-      </w:r>
-      <w:proofErr w:type="spellStart"/>
-      <w:r>
-        <w:t>biduk</w:t>
-      </w:r>
-      <w:proofErr w:type="spellEnd"/>
+        <w:t>Sedang mencoba membaca dan memahami kode dari biduk</w:t>
+      </w:r>
     </w:p>
     <w:p/>
     <w:p>
       <w:r>
-        <w:t xml:space="preserve">25 </w:t>
-      </w:r>
-      <w:proofErr w:type="spellStart"/>
-      <w:r>
-        <w:t>Juni</w:t>
-      </w:r>
-      <w:proofErr w:type="spellEnd"/>
-      <w:r>
-        <w:t xml:space="preserve"> 2021:</w:t>
+        <w:t>25 Juni 2021:</w:t>
       </w:r>
     </w:p>
     <w:p>
@@ -378,29 +106,8 @@
         </w:numPr>
         <w:spacing w:line="256" w:lineRule="auto"/>
       </w:pPr>
-      <w:proofErr w:type="spellStart"/>
-      <w:r>
-        <w:t>Sudah</w:t>
-      </w:r>
-      <w:proofErr w:type="spellEnd"/>
-      <w:r>
-        <w:t xml:space="preserve"> </w:t>
-      </w:r>
-      <w:proofErr w:type="spellStart"/>
-      <w:r>
-        <w:t>membuat</w:t>
-      </w:r>
-      <w:proofErr w:type="spellEnd"/>
-      <w:r>
-        <w:t xml:space="preserve"> table </w:t>
-      </w:r>
-      <w:proofErr w:type="spellStart"/>
-      <w:r>
-        <w:t>msRecipes</w:t>
-      </w:r>
-      <w:proofErr w:type="spellEnd"/>
-      <w:r>
-        <w:t xml:space="preserve"> pada Database</w:t>
+      <w:r>
+        <w:t>Sudah membuat table msRecipes pada Database</w:t>
       </w:r>
     </w:p>
     <w:p>
@@ -412,29 +119,8 @@
         </w:numPr>
         <w:spacing w:line="256" w:lineRule="auto"/>
       </w:pPr>
-      <w:proofErr w:type="spellStart"/>
-      <w:r>
-        <w:t>Sudah</w:t>
-      </w:r>
-      <w:proofErr w:type="spellEnd"/>
-      <w:r>
-        <w:t xml:space="preserve"> </w:t>
-      </w:r>
-      <w:proofErr w:type="spellStart"/>
-      <w:r>
-        <w:t>membuat</w:t>
-      </w:r>
-      <w:proofErr w:type="spellEnd"/>
-      <w:r>
-        <w:t xml:space="preserve"> table </w:t>
-      </w:r>
-      <w:proofErr w:type="spellStart"/>
-      <w:r>
-        <w:t>msIngredient</w:t>
-      </w:r>
-      <w:proofErr w:type="spellEnd"/>
-      <w:r>
-        <w:t xml:space="preserve"> pada Database</w:t>
+      <w:r>
+        <w:t>Sudah membuat table msIngredient pada Database</w:t>
       </w:r>
     </w:p>
     <w:p>
@@ -446,43 +132,9 @@
         </w:numPr>
         <w:spacing w:line="256" w:lineRule="auto"/>
       </w:pPr>
-      <w:proofErr w:type="spellStart"/>
-      <w:r>
-        <w:t>Sudah</w:t>
-      </w:r>
-      <w:proofErr w:type="spellEnd"/>
-      <w:r>
-        <w:t xml:space="preserve"> </w:t>
-      </w:r>
-      <w:proofErr w:type="spellStart"/>
-      <w:r>
-        <w:t>membuat</w:t>
-      </w:r>
-      <w:proofErr w:type="spellEnd"/>
-      <w:r>
-        <w:t xml:space="preserve"> store procedure pada table recipes: </w:t>
-      </w:r>
-      <w:proofErr w:type="spellStart"/>
-      <w:r>
-        <w:t>getRecipesbyDishID</w:t>
-      </w:r>
-      <w:proofErr w:type="spellEnd"/>
-      <w:r>
-        <w:t xml:space="preserve">, </w:t>
-      </w:r>
-      <w:proofErr w:type="spellStart"/>
-      <w:r>
-        <w:t>getRecipesbyID</w:t>
-      </w:r>
-      <w:proofErr w:type="spellEnd"/>
-      <w:r>
-        <w:t xml:space="preserve">, deletes, </w:t>
-      </w:r>
-      <w:proofErr w:type="spellStart"/>
-      <w:r>
-        <w:t>insertupdate</w:t>
-      </w:r>
-      <w:proofErr w:type="spellEnd"/>
+      <w:r>
+        <w:t>Sudah membuat store procedure pada table recipes: getRecipesbyDishID, getRecipesbyID, deletes, insertupdate</w:t>
+      </w:r>
     </w:p>
     <w:p>
       <w:pPr>
@@ -493,43 +145,9 @@
         </w:numPr>
         <w:spacing w:line="256" w:lineRule="auto"/>
       </w:pPr>
-      <w:proofErr w:type="spellStart"/>
-      <w:r>
-        <w:t>Sudah</w:t>
-      </w:r>
-      <w:proofErr w:type="spellEnd"/>
-      <w:r>
-        <w:t xml:space="preserve"> </w:t>
-      </w:r>
-      <w:proofErr w:type="spellStart"/>
-      <w:r>
-        <w:t>membuat</w:t>
-      </w:r>
-      <w:proofErr w:type="spellEnd"/>
-      <w:r>
-        <w:t xml:space="preserve"> store procedure pada table ingredient: </w:t>
-      </w:r>
-      <w:proofErr w:type="spellStart"/>
-      <w:r>
-        <w:t>getIngredientbyRecipesID</w:t>
-      </w:r>
-      <w:proofErr w:type="spellEnd"/>
-      <w:r>
-        <w:t xml:space="preserve">, </w:t>
-      </w:r>
-      <w:proofErr w:type="spellStart"/>
-      <w:r>
-        <w:t>getIngredientbyId</w:t>
-      </w:r>
-      <w:proofErr w:type="spellEnd"/>
-      <w:r>
-        <w:t xml:space="preserve">, deletes, </w:t>
-      </w:r>
-      <w:proofErr w:type="spellStart"/>
-      <w:r>
-        <w:t>insertupdate</w:t>
-      </w:r>
-      <w:proofErr w:type="spellEnd"/>
+      <w:r>
+        <w:t>Sudah membuat store procedure pada table ingredient: getIngredientbyRecipesID, getIngredientbyId, deletes, insertupdate</w:t>
+      </w:r>
     </w:p>
     <w:p>
       <w:pPr>
@@ -574,15 +192,7 @@
         </w:numPr>
       </w:pPr>
       <w:r>
-        <w:t xml:space="preserve">Class </w:t>
-      </w:r>
-      <w:proofErr w:type="spellStart"/>
-      <w:r>
-        <w:t>RecipeDB</w:t>
-      </w:r>
-      <w:proofErr w:type="spellEnd"/>
-      <w:r>
-        <w:t xml:space="preserve"> pada Data Access Done</w:t>
+        <w:t>Class RecipeDB pada Data Access Done</w:t>
       </w:r>
     </w:p>
     <w:p>
@@ -594,15 +204,7 @@
         </w:numPr>
       </w:pPr>
       <w:r>
-        <w:t xml:space="preserve">Class </w:t>
-      </w:r>
-      <w:proofErr w:type="spellStart"/>
-      <w:r>
-        <w:t>IngredientDB</w:t>
-      </w:r>
-      <w:proofErr w:type="spellEnd"/>
-      <w:r>
-        <w:t xml:space="preserve"> pada Data Access Done</w:t>
+        <w:t>Class IngredientDB pada Data Access Done</w:t>
       </w:r>
     </w:p>
     <w:p>
@@ -651,6 +253,42 @@
       </w:pPr>
       <w:r>
         <w:t>Class Ingredient System pada Business Façade Done</w:t>
+      </w:r>
+    </w:p>
+    <w:p>
+      <w:pPr>
+        <w:pStyle w:val="ListParagraph"/>
+        <w:numPr>
+          <w:ilvl w:val="0"/>
+          <w:numId w:val="4"/>
+        </w:numPr>
+      </w:pPr>
+      <w:r>
+        <w:t>Recipe.aspx done</w:t>
+      </w:r>
+    </w:p>
+    <w:p>
+      <w:pPr>
+        <w:pStyle w:val="ListParagraph"/>
+        <w:numPr>
+          <w:ilvl w:val="0"/>
+          <w:numId w:val="4"/>
+        </w:numPr>
+      </w:pPr>
+      <w:r>
+        <w:t>Ingredient.aspx done</w:t>
+      </w:r>
+    </w:p>
+    <w:p>
+      <w:pPr>
+        <w:pStyle w:val="ListParagraph"/>
+        <w:numPr>
+          <w:ilvl w:val="0"/>
+          <w:numId w:val="4"/>
+        </w:numPr>
+      </w:pPr>
+      <w:r>
+        <w:t>All done</w:t>
       </w:r>
     </w:p>
     <w:sectPr>

</xml_diff>